<commit_message>
Atualizando solucao logica e diagrama
</commit_message>
<xml_diff>
--- a/SP03 - Solução lógica.docx
+++ b/SP03 - Solução lógica.docx
@@ -7,12 +7,14 @@
         <w:pStyle w:val="2"/>
         <w:suppressAutoHyphens/>
         <w:rPr>
-          <w:rFonts w:ascii="Calibri" w:hAnsi="Calibri"/>
-          <w:lang w:val="pt-BR" w:eastAsia="pt-BR"/>
+          <w:rFonts w:eastAsia="Times New Roman" w:cs="Arial"/>
+          <w:sz w:val="24"/>
+          <w:szCs w:val="24"/>
+          <w:lang w:eastAsia="pt-BR"/>
         </w:rPr>
       </w:pPr>
-      <w:bookmarkStart w:id="0" w:name="_Toc520618661"/>
-      <w:bookmarkStart w:id="1" w:name="_Toc506793648"/>
+      <w:bookmarkStart w:id="0" w:name="_Toc506793648"/>
+      <w:bookmarkStart w:id="1" w:name="_Toc520618661"/>
       <w:r>
         <w:rPr>
           <w:rFonts w:ascii="Calibri" w:hAnsi="Calibri"/>
@@ -25,19 +27,6 @@
     </w:p>
     <w:p>
       <w:pPr>
-        <w:suppressAutoHyphens/>
-        <w:spacing w:after="0" w:line="360" w:lineRule="auto"/>
-        <w:jc w:val="both"/>
-        <w:rPr>
-          <w:rFonts w:eastAsia="Times New Roman" w:cs="Arial"/>
-          <w:sz w:val="24"/>
-          <w:szCs w:val="24"/>
-          <w:lang w:eastAsia="pt-BR"/>
-        </w:rPr>
-      </w:pPr>
-    </w:p>
-    <w:p>
-      <w:pPr>
         <w:pStyle w:val="3"/>
         <w:suppressAutoHyphens/>
         <w:rPr>
@@ -58,20 +47,6 @@
       </w:r>
       <w:bookmarkEnd w:id="2"/>
       <w:bookmarkEnd w:id="3"/>
-    </w:p>
-    <w:p>
-      <w:pPr>
-        <w:suppressAutoHyphens/>
-        <w:spacing w:line="360" w:lineRule="auto"/>
-        <w:ind w:firstLine="709"/>
-        <w:jc w:val="both"/>
-        <w:rPr>
-          <w:rFonts w:cs="Arial"/>
-          <w:sz w:val="24"/>
-          <w:szCs w:val="24"/>
-          <w:lang w:eastAsia="pt-BR"/>
-        </w:rPr>
-      </w:pPr>
     </w:p>
     <w:tbl>
       <w:tblPr>
@@ -1821,78 +1796,47 @@
     </w:tbl>
     <w:p>
       <w:pPr>
+        <w:pStyle w:val="3"/>
         <w:suppressAutoHyphens/>
-        <w:spacing w:line="360" w:lineRule="auto"/>
-        <w:ind w:firstLine="709"/>
-        <w:jc w:val="both"/>
-        <w:rPr>
-          <w:rFonts w:cs="Arial"/>
-          <w:sz w:val="24"/>
-          <w:szCs w:val="24"/>
-          <w:lang w:eastAsia="pt-BR"/>
+        <w:rPr>
+          <w:rFonts w:ascii="Calibri" w:hAnsi="Calibri"/>
+          <w:lang w:val="pt-BR" w:eastAsia="pt-BR"/>
         </w:rPr>
       </w:pPr>
+      <w:bookmarkStart w:id="4" w:name="_Toc506793651"/>
+      <w:bookmarkStart w:id="5" w:name="_Toc520618663"/>
+      <w:r>
+        <w:rPr>
+          <w:rFonts w:ascii="Calibri" w:hAnsi="Calibri" w:cs="Arial"/>
+          <w:szCs w:val="24"/>
+          <w:lang w:val="pt-BR" w:eastAsia="pt-BR"/>
+        </w:rPr>
+        <w:t>3.2. Diagrama de Classe</w:t>
+      </w:r>
+      <w:bookmarkEnd w:id="4"/>
+      <w:bookmarkEnd w:id="5"/>
+      <w:bookmarkStart w:id="6" w:name="_Toc520618665"/>
+      <w:bookmarkStart w:id="7" w:name="_Toc518290204"/>
     </w:p>
     <w:p>
       <w:pPr>
+        <w:pStyle w:val="2"/>
         <w:suppressAutoHyphens/>
-        <w:spacing w:line="360" w:lineRule="auto"/>
-        <w:ind w:firstLine="709"/>
-        <w:jc w:val="both"/>
-        <w:rPr>
-          <w:rFonts w:cs="Arial"/>
-          <w:sz w:val="24"/>
-          <w:szCs w:val="24"/>
-          <w:u w:val="single"/>
-          <w:lang w:eastAsia="pt-BR"/>
+        <w:rPr>
+          <w:rFonts w:ascii="Calibri" w:hAnsi="Calibri"/>
+          <w:lang w:val="pt-BR" w:eastAsia="pt-BR"/>
         </w:rPr>
       </w:pPr>
-    </w:p>
-    <w:p>
-      <w:pPr>
-        <w:pStyle w:val="3"/>
-        <w:suppressAutoHyphens/>
-        <w:rPr>
-          <w:rFonts w:ascii="Calibri" w:hAnsi="Calibri" w:cs="Arial"/>
-          <w:szCs w:val="24"/>
-          <w:lang w:val="pt-BR" w:eastAsia="pt-BR"/>
-        </w:rPr>
-      </w:pPr>
-      <w:bookmarkStart w:id="4" w:name="_Toc506793651"/>
-      <w:bookmarkStart w:id="5" w:name="_Toc520618663"/>
-      <w:r>
-        <w:rPr>
-          <w:rFonts w:ascii="Calibri" w:hAnsi="Calibri" w:cs="Arial"/>
-          <w:szCs w:val="24"/>
-          <w:lang w:val="pt-BR" w:eastAsia="pt-BR"/>
-        </w:rPr>
-        <w:t>3.2. Diagrama de Classes</w:t>
-      </w:r>
-      <w:bookmarkEnd w:id="4"/>
-      <w:bookmarkEnd w:id="5"/>
-    </w:p>
-    <w:p>
-      <w:pPr>
-        <w:rPr>
-          <w:lang w:eastAsia="pt-BR"/>
-        </w:rPr>
-      </w:pPr>
-    </w:p>
-    <w:p>
-      <w:pPr>
-        <w:rPr>
-          <w:lang w:eastAsia="pt-BR"/>
-        </w:rPr>
-      </w:pPr>
-      <w:r>
-        <w:rPr>
-          <w:lang w:eastAsia="pt-BR"/>
+      <w:r>
+        <w:rPr>
+          <w:rFonts w:ascii="Calibri" w:hAnsi="Calibri"/>
+          <w:lang w:val="pt-BR" w:eastAsia="pt-BR"/>
         </w:rPr>
         <w:drawing>
-          <wp:inline distT="0" distB="0" distL="0" distR="0">
-            <wp:extent cx="6187440" cy="6195060"/>
-            <wp:effectExtent l="0" t="0" r="3810" b="0"/>
-            <wp:docPr id="2" name="Imagem 2"/>
+          <wp:inline distT="0" distB="0" distL="114300" distR="114300">
+            <wp:extent cx="6638925" cy="7858760"/>
+            <wp:effectExtent l="0" t="0" r="9525" b="8890"/>
+            <wp:docPr id="1" name="Imagem 1" descr="Diagrama Classe Novo"/>
             <wp:cNvGraphicFramePr>
               <a:graphicFrameLocks xmlns:a="http://schemas.openxmlformats.org/drawingml/2006/main" noChangeAspect="1"/>
             </wp:cNvGraphicFramePr>
@@ -1900,20 +1844,13 @@
               <a:graphicData uri="http://schemas.openxmlformats.org/drawingml/2006/picture">
                 <pic:pic xmlns:pic="http://schemas.openxmlformats.org/drawingml/2006/picture">
                   <pic:nvPicPr>
-                    <pic:cNvPr id="2" name="Imagem 2"/>
+                    <pic:cNvPr id="1" name="Imagem 1" descr="Diagrama Classe Novo"/>
                     <pic:cNvPicPr>
-                      <a:picLocks noChangeAspect="1" noChangeArrowheads="1"/>
+                      <a:picLocks noChangeAspect="1"/>
                     </pic:cNvPicPr>
                   </pic:nvPicPr>
                   <pic:blipFill>
-                    <a:blip r:embed="rId5">
-                      <a:extLst>
-                        <a:ext uri="{28A0092B-C50C-407E-A947-70E740481C1C}">
-                          <a14:useLocalDpi xmlns:a14="http://schemas.microsoft.com/office/drawing/2010/main" val="0"/>
-                        </a:ext>
-                      </a:extLst>
-                    </a:blip>
-                    <a:srcRect/>
+                    <a:blip r:embed="rId5"/>
                     <a:stretch>
                       <a:fillRect/>
                     </a:stretch>
@@ -1921,15 +1858,11 @@
                   <pic:spPr>
                     <a:xfrm>
                       <a:off x="0" y="0"/>
-                      <a:ext cx="6187440" cy="6195060"/>
+                      <a:ext cx="6638925" cy="7858760"/>
                     </a:xfrm>
                     <a:prstGeom prst="rect">
                       <a:avLst/>
                     </a:prstGeom>
-                    <a:noFill/>
-                    <a:ln>
-                      <a:noFill/>
-                    </a:ln>
                   </pic:spPr>
                 </pic:pic>
               </a:graphicData>
@@ -1937,48 +1870,6 @@
           </wp:inline>
         </w:drawing>
       </w:r>
-    </w:p>
-    <w:p>
-      <w:pPr>
-        <w:pStyle w:val="2"/>
-        <w:suppressAutoHyphens/>
-        <w:rPr>
-          <w:rFonts w:ascii="Calibri" w:hAnsi="Calibri"/>
-          <w:lang w:val="pt-BR" w:eastAsia="pt-BR"/>
-        </w:rPr>
-      </w:pPr>
-      <w:bookmarkStart w:id="6" w:name="_Toc520618665"/>
-      <w:bookmarkStart w:id="7" w:name="_Toc518290204"/>
-    </w:p>
-    <w:p>
-      <w:pPr>
-        <w:pStyle w:val="2"/>
-        <w:suppressAutoHyphens/>
-        <w:rPr>
-          <w:rFonts w:ascii="Calibri" w:hAnsi="Calibri"/>
-          <w:lang w:val="pt-BR" w:eastAsia="pt-BR"/>
-        </w:rPr>
-      </w:pPr>
-    </w:p>
-    <w:p>
-      <w:pPr>
-        <w:pStyle w:val="2"/>
-        <w:suppressAutoHyphens/>
-        <w:rPr>
-          <w:rFonts w:ascii="Calibri" w:hAnsi="Calibri"/>
-          <w:lang w:val="pt-BR" w:eastAsia="pt-BR"/>
-        </w:rPr>
-      </w:pPr>
-    </w:p>
-    <w:p>
-      <w:pPr>
-        <w:pStyle w:val="2"/>
-        <w:suppressAutoHyphens/>
-        <w:rPr>
-          <w:rFonts w:ascii="Calibri" w:hAnsi="Calibri"/>
-          <w:lang w:val="pt-BR" w:eastAsia="pt-BR"/>
-        </w:rPr>
-      </w:pPr>
     </w:p>
     <w:p>
       <w:pPr>
@@ -2292,30 +2183,11 @@
     </w:p>
     <w:p>
       <w:pPr>
-        <w:suppressAutoHyphens/>
-        <w:spacing w:line="360" w:lineRule="auto"/>
-        <w:ind w:firstLine="709"/>
-        <w:jc w:val="both"/>
+        <w:spacing w:after="0" w:line="240" w:lineRule="auto"/>
         <w:rPr>
           <w:lang w:eastAsia="pt-BR"/>
         </w:rPr>
       </w:pPr>
-      <w:bookmarkStart w:id="8" w:name="_GoBack"/>
-      <w:bookmarkEnd w:id="8"/>
-    </w:p>
-    <w:p>
-      <w:pPr>
-        <w:spacing w:after="0" w:line="240" w:lineRule="auto"/>
-        <w:rPr>
-          <w:lang w:eastAsia="pt-BR"/>
-        </w:rPr>
-      </w:pPr>
-      <w:r>
-        <w:rPr>
-          <w:lang w:eastAsia="pt-BR"/>
-        </w:rPr>
-        <w:br w:type="page"/>
-      </w:r>
     </w:p>
     <w:p>
       <w:pPr>
@@ -2515,20 +2387,6 @@
     </w:p>
     <w:p>
       <w:pPr>
-        <w:spacing w:after="0" w:line="240" w:lineRule="auto"/>
-        <w:rPr>
-          <w:lang w:eastAsia="pt-BR"/>
-        </w:rPr>
-      </w:pPr>
-      <w:r>
-        <w:rPr>
-          <w:lang w:eastAsia="pt-BR"/>
-        </w:rPr>
-        <w:br w:type="page"/>
-      </w:r>
-    </w:p>
-    <w:p>
-      <w:pPr>
         <w:pStyle w:val="3"/>
         <w:suppressAutoHyphens/>
         <w:ind w:left="709"/>
@@ -2721,28 +2579,6 @@
     </w:p>
     <w:p>
       <w:pPr>
-        <w:spacing w:after="0" w:line="240" w:lineRule="auto"/>
-        <w:rPr>
-          <w:rFonts w:eastAsia="Times New Roman" w:cs="Arial"/>
-          <w:b/>
-          <w:bCs/>
-          <w:iCs/>
-          <w:sz w:val="24"/>
-          <w:szCs w:val="24"/>
-          <w:lang w:eastAsia="pt-BR"/>
-        </w:rPr>
-      </w:pPr>
-      <w:r>
-        <w:rPr>
-          <w:rFonts w:cs="Arial"/>
-          <w:szCs w:val="24"/>
-          <w:lang w:eastAsia="pt-BR"/>
-        </w:rPr>
-        <w:br w:type="page"/>
-      </w:r>
-    </w:p>
-    <w:p>
-      <w:pPr>
         <w:pStyle w:val="3"/>
         <w:suppressAutoHyphens/>
         <w:ind w:left="709"/>
@@ -2849,6 +2685,14 @@
           </wp:inline>
         </w:drawing>
       </w:r>
+      <w:r>
+        <w:rPr>
+          <w:rFonts w:ascii="Calibri" w:hAnsi="Calibri" w:cs="Arial"/>
+          <w:szCs w:val="24"/>
+          <w:lang w:val="pt-BR" w:eastAsia="pt-BR"/>
+        </w:rPr>
+        <w:br w:type="textWrapping"/>
+      </w:r>
     </w:p>
     <w:p>
       <w:pPr>
@@ -2950,43 +2794,6 @@
       <w:pPr>
         <w:spacing w:after="0" w:line="240" w:lineRule="auto"/>
         <w:rPr>
-          <w:rFonts w:eastAsia="Times New Roman" w:cs="Arial"/>
-          <w:b/>
-          <w:bCs/>
-          <w:iCs/>
-          <w:sz w:val="24"/>
-          <w:szCs w:val="24"/>
-          <w:lang w:eastAsia="pt-BR"/>
-        </w:rPr>
-      </w:pPr>
-      <w:r>
-        <w:rPr>
-          <w:rFonts w:cs="Arial"/>
-          <w:szCs w:val="24"/>
-          <w:lang w:eastAsia="pt-BR"/>
-        </w:rPr>
-        <w:br w:type="page"/>
-      </w:r>
-    </w:p>
-    <w:p>
-      <w:pPr>
-        <w:pStyle w:val="3"/>
-        <w:suppressAutoHyphens/>
-        <w:ind w:left="709"/>
-        <w:jc w:val="center"/>
-        <w:rPr>
-          <w:rFonts w:ascii="Calibri" w:hAnsi="Calibri" w:cs="Arial"/>
-          <w:szCs w:val="24"/>
-          <w:lang w:val="pt-BR" w:eastAsia="pt-BR"/>
-        </w:rPr>
-      </w:pPr>
-    </w:p>
-    <w:p>
-      <w:pPr>
-        <w:pStyle w:val="3"/>
-        <w:suppressAutoHyphens/>
-        <w:ind w:left="709"/>
-        <w:rPr>
           <w:rFonts w:ascii="Calibri" w:hAnsi="Calibri" w:cs="Arial"/>
           <w:szCs w:val="24"/>
           <w:lang w:val="pt-BR" w:eastAsia="pt-BR"/>
@@ -3124,9 +2931,7 @@
         <w:suppressAutoHyphens/>
         <w:jc w:val="center"/>
         <w:rPr>
-          <w:rFonts w:ascii="Calibri" w:hAnsi="Calibri" w:cs="Arial"/>
-          <w:szCs w:val="24"/>
-          <w:lang w:val="pt-BR" w:eastAsia="pt-BR"/>
+          <w:lang w:eastAsia="pt-BR"/>
         </w:rPr>
       </w:pPr>
       <w:r>
@@ -3192,17 +2997,22 @@
           </wp:inline>
         </w:drawing>
       </w:r>
-    </w:p>
-    <w:p>
-      <w:pPr>
-        <w:pStyle w:val="3"/>
-        <w:suppressAutoHyphens/>
-        <w:rPr>
-          <w:rFonts w:ascii="Calibri" w:hAnsi="Calibri" w:cs="Arial"/>
-          <w:szCs w:val="24"/>
-          <w:lang w:val="pt-BR" w:eastAsia="pt-BR"/>
-        </w:rPr>
-      </w:pPr>
+      <w:r>
+        <w:rPr>
+          <w:rFonts w:ascii="Calibri" w:hAnsi="Calibri" w:cs="Arial"/>
+          <w:szCs w:val="24"/>
+          <w:lang w:val="pt-BR" w:eastAsia="pt-BR"/>
+        </w:rPr>
+        <w:br w:type="textWrapping"/>
+      </w:r>
+      <w:r>
+        <w:rPr>
+          <w:rFonts w:ascii="Calibri" w:hAnsi="Calibri" w:cs="Arial"/>
+          <w:szCs w:val="24"/>
+          <w:lang w:val="pt-BR" w:eastAsia="pt-BR"/>
+        </w:rPr>
+        <w:br w:type="textWrapping"/>
+      </w:r>
       <w:r>
         <w:rPr>
           <w:rFonts w:ascii="Calibri" w:hAnsi="Calibri" w:cs="Arial"/>
@@ -3227,8 +3037,8 @@
         </w:rPr>
         <w:drawing>
           <wp:inline distT="0" distB="0" distL="0" distR="0">
-            <wp:extent cx="6187440" cy="4640580"/>
-            <wp:effectExtent l="0" t="0" r="3810" b="7620"/>
+            <wp:extent cx="5680710" cy="4260850"/>
+            <wp:effectExtent l="0" t="0" r="15240" b="6350"/>
             <wp:docPr id="11" name="Imagem 11"/>
             <wp:cNvGraphicFramePr>
               <a:graphicFrameLocks xmlns:a="http://schemas.openxmlformats.org/drawingml/2006/main" noChangeAspect="1"/>
@@ -3258,7 +3068,7 @@
                   <pic:spPr>
                     <a:xfrm>
                       <a:off x="0" y="0"/>
-                      <a:ext cx="6187440" cy="4640580"/>
+                      <a:ext cx="5680710" cy="4260850"/>
                     </a:xfrm>
                     <a:prstGeom prst="rect">
                       <a:avLst/>
@@ -3274,52 +3084,8 @@
           </wp:inline>
         </w:drawing>
       </w:r>
-    </w:p>
-    <w:p>
-      <w:pPr>
-        <w:pStyle w:val="3"/>
-        <w:suppressAutoHyphens/>
-        <w:rPr>
-          <w:rFonts w:ascii="Calibri" w:hAnsi="Calibri" w:cs="Arial"/>
-          <w:szCs w:val="24"/>
-          <w:lang w:val="pt-BR" w:eastAsia="pt-BR"/>
-        </w:rPr>
-      </w:pPr>
-    </w:p>
-    <w:p>
-      <w:pPr>
-        <w:pStyle w:val="3"/>
-        <w:suppressAutoHyphens/>
-        <w:rPr>
-          <w:rFonts w:ascii="Calibri" w:hAnsi="Calibri" w:cs="Arial"/>
-          <w:szCs w:val="24"/>
-          <w:lang w:val="pt-BR" w:eastAsia="pt-BR"/>
-        </w:rPr>
-      </w:pPr>
-    </w:p>
-    <w:p>
-      <w:pPr>
-        <w:rPr>
-          <w:lang w:eastAsia="pt-BR"/>
-        </w:rPr>
-      </w:pPr>
-    </w:p>
-    <w:p>
-      <w:pPr>
-        <w:rPr>
-          <w:lang w:eastAsia="pt-BR"/>
-        </w:rPr>
-      </w:pPr>
-    </w:p>
-    <w:p>
-      <w:pPr>
-        <w:suppressAutoHyphens/>
-        <w:spacing w:line="360" w:lineRule="auto"/>
-        <w:jc w:val="both"/>
-        <w:rPr>
-          <w:lang w:eastAsia="pt-BR"/>
-        </w:rPr>
-      </w:pPr>
+      <w:bookmarkStart w:id="8" w:name="_GoBack"/>
+      <w:bookmarkEnd w:id="8"/>
     </w:p>
     <w:sectPr>
       <w:headerReference r:id="rId3" w:type="default"/>
@@ -3560,7 +3326,7 @@
     <w:lsdException w:uiPriority="99" w:name="Closing"/>
     <w:lsdException w:uiPriority="99" w:name="Signature"/>
     <w:lsdException w:uiPriority="1" w:name="Default Paragraph Font"/>
-    <w:lsdException w:unhideWhenUsed="0" w:uiPriority="0" w:semiHidden="0" w:name="Body Text"/>
+    <w:lsdException w:qFormat="1" w:unhideWhenUsed="0" w:uiPriority="0" w:semiHidden="0" w:name="Body Text"/>
     <w:lsdException w:uiPriority="99" w:name="Body Text Indent"/>
     <w:lsdException w:uiPriority="99" w:name="List Continue"/>
     <w:lsdException w:uiPriority="99" w:name="List Continue 2"/>
@@ -3785,6 +3551,7 @@
     <w:name w:val="Body Text"/>
     <w:basedOn w:val="1"/>
     <w:link w:val="45"/>
+    <w:qFormat/>
     <w:uiPriority w:val="0"/>
     <w:pPr>
       <w:keepLines/>

</xml_diff>